<commit_message>
Added Sprint 5 files and updated all existing Drive documents to their latest versions. Included all submissions within the scope of BIL495. (thanks to the team)
</commit_message>
<xml_diff>
--- a/MUDEK_KANIT_18_11_25/IEEE_PMP_v2.docx
+++ b/MUDEK_KANIT_18_11_25/IEEE_PMP_v2.docx
@@ -543,7 +543,7 @@
     </w:p>
     <w:sdt>
       <w:sdtPr>
-        <w:id w:val="314641197"/>
+        <w:id w:val="-1262713798"/>
         <w:docPartObj>
           <w:docPartGallery w:val="Table of Contents"/>
           <w:docPartUnique w:val="1"/>
@@ -8895,16 +8895,7 @@
           <w:szCs w:val="24"/>
           <w:rtl w:val="0"/>
         </w:rPr>
-        <w:t xml:space="preserve">6.1 </w:t>
-      </w:r>
-      <w:r>
-        <w:rPr>
-          <w:rFonts w:ascii="Times New Roman" w:cs="Times New Roman" w:eastAsia="Times New Roman" w:hAnsi="Times New Roman"/>
-          <w:sz w:val="24"/>
-          <w:szCs w:val="24"/>
-          <w:rtl w:val="0"/>
-        </w:rPr>
-        <w:t xml:space="preserve">- Review Process</w:t>
+        <w:t xml:space="preserve">6.1 - Review Process</w:t>
       </w:r>
     </w:p>
     <w:p>
@@ -8970,16 +8961,7 @@
           <w:szCs w:val="24"/>
           <w:rtl w:val="0"/>
         </w:rPr>
-        <w:t xml:space="preserve">6.2 - </w:t>
-      </w:r>
-      <w:r>
-        <w:rPr>
-          <w:rFonts w:ascii="Times New Roman" w:cs="Times New Roman" w:eastAsia="Times New Roman" w:hAnsi="Times New Roman"/>
-          <w:sz w:val="24"/>
-          <w:szCs w:val="24"/>
-          <w:rtl w:val="0"/>
-        </w:rPr>
-        <w:t xml:space="preserve">Audit Process</w:t>
+        <w:t xml:space="preserve">6.2 - Audit Process</w:t>
       </w:r>
     </w:p>
     <w:p>
@@ -9071,16 +9053,7 @@
           <w:szCs w:val="24"/>
           <w:rtl w:val="0"/>
         </w:rPr>
-        <w:t xml:space="preserve">6.3 </w:t>
-      </w:r>
-      <w:r>
-        <w:rPr>
-          <w:rFonts w:ascii="Times New Roman" w:cs="Times New Roman" w:eastAsia="Times New Roman" w:hAnsi="Times New Roman"/>
-          <w:sz w:val="24"/>
-          <w:szCs w:val="24"/>
-          <w:rtl w:val="0"/>
-        </w:rPr>
-        <w:t xml:space="preserve">- Evaluation Process</w:t>
+        <w:t xml:space="preserve">6.3 - Evaluation Process</w:t>
       </w:r>
     </w:p>
     <w:p>
@@ -9146,16 +9119,7 @@
           <w:szCs w:val="24"/>
           <w:rtl w:val="0"/>
         </w:rPr>
-        <w:t xml:space="preserve">6.4 </w:t>
-      </w:r>
-      <w:r>
-        <w:rPr>
-          <w:rFonts w:ascii="Times New Roman" w:cs="Times New Roman" w:eastAsia="Times New Roman" w:hAnsi="Times New Roman"/>
-          <w:sz w:val="24"/>
-          <w:szCs w:val="24"/>
-          <w:rtl w:val="0"/>
-        </w:rPr>
-        <w:t xml:space="preserve">- Quality Constraints</w:t>
+        <w:t xml:space="preserve">6.4 - Quality Constraints</w:t>
       </w:r>
     </w:p>
     <w:p>
@@ -9484,6 +9448,8 @@
         <w:ind w:left="720" w:firstLine="0"/>
         <w:rPr>
           <w:rFonts w:ascii="Times New Roman" w:cs="Times New Roman" w:eastAsia="Times New Roman" w:hAnsi="Times New Roman"/>
+          <w:b w:val="1"/>
+          <w:bCs w:val="1"/>
           <w:sz w:val="24"/>
           <w:szCs w:val="24"/>
         </w:rPr>
@@ -9517,22 +9483,13 @@
           <w:szCs w:val="24"/>
           <w:rtl w:val="0"/>
         </w:rPr>
-        <w:t xml:space="preserve">6.5 </w:t>
-      </w:r>
-      <w:r>
-        <w:rPr>
-          <w:rFonts w:ascii="Times New Roman" w:cs="Times New Roman" w:eastAsia="Times New Roman" w:hAnsi="Times New Roman"/>
-          <w:sz w:val="24"/>
-          <w:szCs w:val="24"/>
-          <w:rtl w:val="0"/>
-        </w:rPr>
-        <w:t xml:space="preserve">- Risk Assesment</w:t>
+        <w:t xml:space="preserve">6.5 - Risk Assesment</w:t>
       </w:r>
     </w:p>
     <w:sdt>
       <w:sdtPr>
         <w:lock w:val="contentLocked"/>
-        <w:id w:val="-196783480"/>
+        <w:id w:val="-229744935"/>
         <w:tag w:val="goog_rdk_0"/>
       </w:sdtPr>
       <w:sdtContent>
@@ -9555,16 +9512,16 @@
           </w:tblPr>
           <w:tblGrid>
             <w:gridCol w:w="1710"/>
-            <w:gridCol w:w="2700"/>
-            <w:gridCol w:w="1320"/>
-            <w:gridCol w:w="1200"/>
+            <w:gridCol w:w="2325"/>
+            <w:gridCol w:w="1380"/>
+            <w:gridCol w:w="1515"/>
             <w:gridCol w:w="2190"/>
             <w:tblGridChange w:id="0">
               <w:tblGrid>
                 <w:gridCol w:w="1710"/>
-                <w:gridCol w:w="2700"/>
-                <w:gridCol w:w="1320"/>
-                <w:gridCol w:w="1200"/>
+                <w:gridCol w:w="2325"/>
+                <w:gridCol w:w="1380"/>
+                <w:gridCol w:w="1515"/>
                 <w:gridCol w:w="2190"/>
               </w:tblGrid>
             </w:tblGridChange>
@@ -12159,7 +12116,7 @@
     <w:sdt>
       <w:sdtPr>
         <w:lock w:val="contentLocked"/>
-        <w:id w:val="-142219002"/>
+        <w:id w:val="-221957074"/>
         <w:tag w:val="goog_rdk_1"/>
       </w:sdtPr>
       <w:sdtContent>
@@ -14221,7 +14178,7 @@
     <w:sdt>
       <w:sdtPr>
         <w:lock w:val="contentLocked"/>
-        <w:id w:val="222260513"/>
+        <w:id w:val="-1252953668"/>
         <w:tag w:val="goog_rdk_2"/>
       </w:sdtPr>
       <w:sdtContent>
@@ -17023,7 +16980,7 @@
     <w:sdt>
       <w:sdtPr>
         <w:lock w:val="contentLocked"/>
-        <w:id w:val="-1381045088"/>
+        <w:id w:val="424881598"/>
         <w:tag w:val="goog_rdk_3"/>
       </w:sdtPr>
       <w:sdtContent>

</xml_diff>